<commit_message>
lab1 time to show
</commit_message>
<xml_diff>
--- a/labs/ЛР1_Губайдулин_4232М.docx
+++ b/labs/ЛР1_Губайдулин_4232М.docx
@@ -2656,10 +2656,52 @@
         <w:adjustRightInd w:val="0"/>
         <w:spacing w:line="360" w:lineRule="auto"/>
         <w:ind w:left="360"/>
-        <w:rPr>
-          <w:sz w:val="28"/>
-        </w:rPr>
-      </w:pPr>
+        <w:jc w:val="center"/>
+        <w:rPr>
+          <w:sz w:val="28"/>
+        </w:rPr>
+      </w:pPr>
+      <w:r>
+        <w:rPr>
+          <w:sz w:val="28"/>
+        </w:rPr>
+        <w:lastRenderedPageBreak/>
+        <w:drawing>
+          <wp:inline distT="0" distB="0" distL="0" distR="0" wp14:anchorId="26930E3A" wp14:editId="1D950726">
+            <wp:extent cx="6122035" cy="3794125"/>
+            <wp:effectExtent l="0" t="0" r="0" b="0"/>
+            <wp:docPr id="68" name="Рисунок 68"/>
+            <wp:cNvGraphicFramePr>
+              <a:graphicFrameLocks xmlns:a="http://schemas.openxmlformats.org/drawingml/2006/main" noChangeAspect="1"/>
+            </wp:cNvGraphicFramePr>
+            <a:graphic xmlns:a="http://schemas.openxmlformats.org/drawingml/2006/main">
+              <a:graphicData uri="http://schemas.openxmlformats.org/drawingml/2006/picture">
+                <pic:pic xmlns:pic="http://schemas.openxmlformats.org/drawingml/2006/picture">
+                  <pic:nvPicPr>
+                    <pic:cNvPr id="1" name=""/>
+                    <pic:cNvPicPr/>
+                  </pic:nvPicPr>
+                  <pic:blipFill>
+                    <a:blip r:embed="rId9"/>
+                    <a:stretch>
+                      <a:fillRect/>
+                    </a:stretch>
+                  </pic:blipFill>
+                  <pic:spPr>
+                    <a:xfrm>
+                      <a:off x="0" y="0"/>
+                      <a:ext cx="6122035" cy="3794125"/>
+                    </a:xfrm>
+                    <a:prstGeom prst="rect">
+                      <a:avLst/>
+                    </a:prstGeom>
+                  </pic:spPr>
+                </pic:pic>
+              </a:graphicData>
+            </a:graphic>
+          </wp:inline>
+        </w:drawing>
+      </w:r>
     </w:p>
     <w:p>
       <w:pPr>
@@ -2669,15 +2711,53 @@
         <w:adjustRightInd w:val="0"/>
         <w:spacing w:line="360" w:lineRule="auto"/>
         <w:ind w:left="360"/>
-        <w:rPr>
-          <w:sz w:val="28"/>
-        </w:rPr>
-      </w:pPr>
-      <w:r>
-        <w:rPr>
-          <w:sz w:val="28"/>
-        </w:rPr>
-        <w:lastRenderedPageBreak/>
+        <w:jc w:val="center"/>
+        <w:rPr>
+          <w:sz w:val="28"/>
+        </w:rPr>
+      </w:pPr>
+      <w:r>
+        <w:rPr>
+          <w:sz w:val="28"/>
+        </w:rPr>
+        <w:t xml:space="preserve">Рисунок 1 – Пример реализации </w:t>
+      </w:r>
+      <w:r>
+        <w:rPr>
+          <w:sz w:val="28"/>
+        </w:rPr>
+        <w:t>окна с выбором рейса</w:t>
+      </w:r>
+    </w:p>
+    <w:p>
+      <w:pPr>
+        <w:widowControl w:val="0"/>
+        <w:autoSpaceDE w:val="0"/>
+        <w:autoSpaceDN w:val="0"/>
+        <w:adjustRightInd w:val="0"/>
+        <w:spacing w:line="360" w:lineRule="auto"/>
+        <w:ind w:left="360"/>
+        <w:rPr>
+          <w:sz w:val="28"/>
+        </w:rPr>
+      </w:pPr>
+    </w:p>
+    <w:p>
+      <w:pPr>
+        <w:widowControl w:val="0"/>
+        <w:autoSpaceDE w:val="0"/>
+        <w:autoSpaceDN w:val="0"/>
+        <w:adjustRightInd w:val="0"/>
+        <w:spacing w:line="360" w:lineRule="auto"/>
+        <w:ind w:left="360"/>
+        <w:rPr>
+          <w:sz w:val="28"/>
+        </w:rPr>
+      </w:pPr>
+      <w:r>
+        <w:rPr>
+          <w:sz w:val="28"/>
+        </w:rPr>
         <w:tab/>
         <w:t>Требования к информационному табло:</w:t>
       </w:r>
@@ -2702,13 +2782,7 @@
         <w:rPr>
           <w:sz w:val="28"/>
         </w:rPr>
-        <w:t xml:space="preserve">демонстрация актуальной информации о рейсе: </w:t>
-      </w:r>
-      <w:r>
-        <w:rPr>
-          <w:sz w:val="28"/>
-        </w:rPr>
-        <w:t>время отправления, номер остановки</w:t>
+        <w:t>демонстрация актуальной информации о рейсе: время отправления, номер остановки</w:t>
       </w:r>
       <w:r>
         <w:rPr>
@@ -2748,6 +2822,83 @@
         <w:adjustRightInd w:val="0"/>
         <w:spacing w:line="360" w:lineRule="auto"/>
         <w:ind w:left="360"/>
+        <w:jc w:val="center"/>
+        <w:rPr>
+          <w:sz w:val="28"/>
+        </w:rPr>
+      </w:pPr>
+      <w:r>
+        <w:rPr>
+          <w:sz w:val="28"/>
+        </w:rPr>
+        <w:lastRenderedPageBreak/>
+        <w:drawing>
+          <wp:inline distT="0" distB="0" distL="0" distR="0" wp14:anchorId="36137355" wp14:editId="6AE27814">
+            <wp:extent cx="6122035" cy="4103370"/>
+            <wp:effectExtent l="0" t="0" r="0" b="0"/>
+            <wp:docPr id="69" name="Рисунок 69"/>
+            <wp:cNvGraphicFramePr>
+              <a:graphicFrameLocks xmlns:a="http://schemas.openxmlformats.org/drawingml/2006/main" noChangeAspect="1"/>
+            </wp:cNvGraphicFramePr>
+            <a:graphic xmlns:a="http://schemas.openxmlformats.org/drawingml/2006/main">
+              <a:graphicData uri="http://schemas.openxmlformats.org/drawingml/2006/picture">
+                <pic:pic xmlns:pic="http://schemas.openxmlformats.org/drawingml/2006/picture">
+                  <pic:nvPicPr>
+                    <pic:cNvPr id="1" name=""/>
+                    <pic:cNvPicPr/>
+                  </pic:nvPicPr>
+                  <pic:blipFill>
+                    <a:blip r:embed="rId10"/>
+                    <a:stretch>
+                      <a:fillRect/>
+                    </a:stretch>
+                  </pic:blipFill>
+                  <pic:spPr>
+                    <a:xfrm>
+                      <a:off x="0" y="0"/>
+                      <a:ext cx="6122035" cy="4103370"/>
+                    </a:xfrm>
+                    <a:prstGeom prst="rect">
+                      <a:avLst/>
+                    </a:prstGeom>
+                  </pic:spPr>
+                </pic:pic>
+              </a:graphicData>
+            </a:graphic>
+          </wp:inline>
+        </w:drawing>
+      </w:r>
+    </w:p>
+    <w:p>
+      <w:pPr>
+        <w:widowControl w:val="0"/>
+        <w:autoSpaceDE w:val="0"/>
+        <w:autoSpaceDN w:val="0"/>
+        <w:adjustRightInd w:val="0"/>
+        <w:spacing w:line="360" w:lineRule="auto"/>
+        <w:ind w:left="360"/>
+        <w:jc w:val="center"/>
+        <w:rPr>
+          <w:sz w:val="28"/>
+        </w:rPr>
+      </w:pPr>
+      <w:r>
+        <w:rPr>
+          <w:sz w:val="28"/>
+        </w:rPr>
+        <w:t>Рисунок 2 – Пример реализации табло с рейсами</w:t>
+      </w:r>
+      <w:bookmarkStart w:id="2" w:name="_GoBack"/>
+      <w:bookmarkEnd w:id="2"/>
+    </w:p>
+    <w:p>
+      <w:pPr>
+        <w:widowControl w:val="0"/>
+        <w:autoSpaceDE w:val="0"/>
+        <w:autoSpaceDN w:val="0"/>
+        <w:adjustRightInd w:val="0"/>
+        <w:spacing w:line="360" w:lineRule="auto"/>
+        <w:ind w:left="360"/>
         <w:rPr>
           <w:sz w:val="28"/>
         </w:rPr>
@@ -2874,25 +3025,7 @@
         <w:rPr>
           <w:sz w:val="28"/>
         </w:rPr>
-        <w:t>возможность</w:t>
-      </w:r>
-      <w:r>
-        <w:rPr>
-          <w:sz w:val="28"/>
-        </w:rPr>
-        <w:t xml:space="preserve"> изменить назначенное ТС, если новое ТС содержит мест </w:t>
-      </w:r>
-      <w:r>
-        <w:rPr>
-          <w:sz w:val="28"/>
-        </w:rPr>
-        <w:t xml:space="preserve">не </w:t>
-      </w:r>
-      <w:r>
-        <w:rPr>
-          <w:sz w:val="28"/>
-        </w:rPr>
-        <w:t>меньше, чем уже было продано билетов</w:t>
+        <w:t>возможность изменить назначенное ТС, если новое ТС содержит мест не меньше, чем уже было продано билетов</w:t>
       </w:r>
       <w:r>
         <w:rPr>
@@ -3192,7 +3325,6 @@
         <w:rPr>
           <w:sz w:val="28"/>
         </w:rPr>
-        <w:lastRenderedPageBreak/>
         <w:tab/>
       </w:r>
       <w:r>
@@ -3677,7 +3809,67 @@
         <w:rPr>
           <w:sz w:val="28"/>
         </w:rPr>
-        <w:t>наличие минимум 5 технических специалистов, имеющих необходимую квалификацию технического инженера.</w:t>
+        <w:t>наличие минимум 5 технических специалистов, имеющих необходимую квалификацию технического инженера</w:t>
+      </w:r>
+      <w:r>
+        <w:rPr>
+          <w:sz w:val="28"/>
+        </w:rPr>
+        <w:t>;</w:t>
+      </w:r>
+    </w:p>
+    <w:p>
+      <w:pPr>
+        <w:pStyle w:val="ab"/>
+        <w:widowControl w:val="0"/>
+        <w:numPr>
+          <w:ilvl w:val="0"/>
+          <w:numId w:val="14"/>
+        </w:numPr>
+        <w:autoSpaceDE w:val="0"/>
+        <w:autoSpaceDN w:val="0"/>
+        <w:adjustRightInd w:val="0"/>
+        <w:spacing w:line="360" w:lineRule="auto"/>
+        <w:rPr>
+          <w:sz w:val="28"/>
+        </w:rPr>
+      </w:pPr>
+      <w:r>
+        <w:rPr>
+          <w:sz w:val="28"/>
+        </w:rPr>
+        <w:t>терминалы регистрации, табло и АРМ соединены с сервером локальной сетью и имеют частный (белый</w:t>
+      </w:r>
+      <w:r>
+        <w:rPr>
+          <w:sz w:val="28"/>
+        </w:rPr>
+        <w:t>)</w:t>
+      </w:r>
+      <w:r>
+        <w:rPr>
+          <w:sz w:val="28"/>
+        </w:rPr>
+        <w:t xml:space="preserve"> </w:t>
+      </w:r>
+      <w:r>
+        <w:rPr>
+          <w:sz w:val="28"/>
+          <w:lang w:val="en-US"/>
+        </w:rPr>
+        <w:t>IP</w:t>
+      </w:r>
+      <w:r>
+        <w:rPr>
+          <w:sz w:val="28"/>
+        </w:rPr>
+        <w:t>.</w:t>
+      </w:r>
+      <w:r>
+        <w:rPr>
+          <w:sz w:val="28"/>
+        </w:rPr>
+        <w:t xml:space="preserve"> </w:t>
       </w:r>
     </w:p>
     <w:p>
@@ -4048,6 +4240,7 @@
         <w:rPr>
           <w:sz w:val="28"/>
         </w:rPr>
+        <w:lastRenderedPageBreak/>
         <w:t>интерфейс</w:t>
       </w:r>
       <w:r>
@@ -4384,7 +4577,6 @@
         <w:rPr>
           <w:sz w:val="28"/>
         </w:rPr>
-        <w:lastRenderedPageBreak/>
         <w:t>5. ТРЕБОВАНИЯ К ПРОГРАММНОЙ ДОКУМЕНТАЦИИ</w:t>
       </w:r>
     </w:p>
@@ -4618,7 +4810,31 @@
           <w:sz w:val="28"/>
         </w:rPr>
         <w:tab/>
-        <w:t>Увеличение оборота продажи билетов в 1.5 раза за счёт создания грамотной и удобной системы, которая будет пользоваться популярности среди пассажиров.</w:t>
+        <w:t>Увеличение оборота продажи билетов в 1.5 раза за счёт создания системы, которая будет пользоваться популярност</w:t>
+      </w:r>
+      <w:r>
+        <w:rPr>
+          <w:sz w:val="28"/>
+        </w:rPr>
+        <w:t xml:space="preserve">ью </w:t>
+      </w:r>
+      <w:r>
+        <w:rPr>
+          <w:sz w:val="28"/>
+        </w:rPr>
+        <w:t>среди пассажиров</w:t>
+      </w:r>
+      <w:r>
+        <w:rPr>
+          <w:sz w:val="28"/>
+        </w:rPr>
+        <w:t>, а также потенциально повышать спрос на пользование конкретным видом общественного транспорта</w:t>
+      </w:r>
+      <w:r>
+        <w:rPr>
+          <w:sz w:val="28"/>
+        </w:rPr>
+        <w:t>.</w:t>
       </w:r>
     </w:p>
     <w:p>
@@ -4671,7 +4887,14 @@
           <w:sz w:val="28"/>
         </w:rPr>
         <w:tab/>
-        <w:t>Система будет востребована круглогодично. Наибольшая потребность будет возникать ближе к холодным временам года и в плохую погоду, когда пользоваться собственным транспортом (велосипедом, мотоциклом, автомобилем) будет затруднительно по различным причинам (предельно низкие температуры, гололёд).</w:t>
+        <w:t xml:space="preserve">Система будет востребована круглогодично. Наибольшая потребность будет возникать ближе к холодным временам года и в плохую погоду, когда </w:t>
+      </w:r>
+      <w:r>
+        <w:rPr>
+          <w:sz w:val="28"/>
+        </w:rPr>
+        <w:lastRenderedPageBreak/>
+        <w:t>пользоваться собственным транспортом (велосипедом, мотоциклом, автомобилем) будет затруднительно по различным причинам (предельно низкие температуры, гололёд).</w:t>
       </w:r>
     </w:p>
     <w:p>
@@ -4738,6 +4961,285 @@
         </w:rPr>
         <w:t xml:space="preserve">под общие бизнес-процессы, которые невозможно назвать ультимативными. Почти все аналоги распространяются по подписочной системе за 1 ТС в автопарке, и не имеют нужных функциональных надобностей. </w:t>
       </w:r>
+    </w:p>
+    <w:p>
+      <w:pPr>
+        <w:widowControl w:val="0"/>
+        <w:autoSpaceDE w:val="0"/>
+        <w:autoSpaceDN w:val="0"/>
+        <w:adjustRightInd w:val="0"/>
+        <w:spacing w:line="360" w:lineRule="auto"/>
+        <w:jc w:val="both"/>
+        <w:rPr>
+          <w:sz w:val="28"/>
+        </w:rPr>
+      </w:pPr>
+      <w:r>
+        <w:rPr>
+          <w:sz w:val="28"/>
+        </w:rPr>
+        <w:tab/>
+        <w:t>Прямой аналог «Е-Автовокзал»:</w:t>
+      </w:r>
+    </w:p>
+    <w:tbl>
+      <w:tblPr>
+        <w:tblStyle w:val="ac"/>
+        <w:tblW w:w="0" w:type="auto"/>
+        <w:tblLook w:val="04A0" w:firstRow="1" w:lastRow="0" w:firstColumn="1" w:lastColumn="0" w:noHBand="0" w:noVBand="1"/>
+      </w:tblPr>
+      <w:tblGrid>
+        <w:gridCol w:w="4815"/>
+        <w:gridCol w:w="4816"/>
+      </w:tblGrid>
+      <w:tr>
+        <w:tc>
+          <w:tcPr>
+            <w:tcW w:w="4815" w:type="dxa"/>
+          </w:tcPr>
+          <w:p>
+            <w:pPr>
+              <w:widowControl w:val="0"/>
+              <w:autoSpaceDE w:val="0"/>
+              <w:autoSpaceDN w:val="0"/>
+              <w:adjustRightInd w:val="0"/>
+              <w:spacing w:line="360" w:lineRule="auto"/>
+              <w:jc w:val="center"/>
+              <w:rPr>
+                <w:b/>
+                <w:sz w:val="28"/>
+              </w:rPr>
+            </w:pPr>
+            <w:r>
+              <w:rPr>
+                <w:b/>
+                <w:sz w:val="28"/>
+              </w:rPr>
+              <w:t>Модуль</w:t>
+            </w:r>
+          </w:p>
+        </w:tc>
+        <w:tc>
+          <w:tcPr>
+            <w:tcW w:w="4816" w:type="dxa"/>
+          </w:tcPr>
+          <w:p>
+            <w:pPr>
+              <w:widowControl w:val="0"/>
+              <w:autoSpaceDE w:val="0"/>
+              <w:autoSpaceDN w:val="0"/>
+              <w:adjustRightInd w:val="0"/>
+              <w:spacing w:line="360" w:lineRule="auto"/>
+              <w:jc w:val="center"/>
+              <w:rPr>
+                <w:b/>
+                <w:sz w:val="28"/>
+              </w:rPr>
+            </w:pPr>
+            <w:r>
+              <w:rPr>
+                <w:b/>
+                <w:sz w:val="28"/>
+              </w:rPr>
+              <w:t>Цена</w:t>
+            </w:r>
+            <w:r>
+              <w:rPr>
+                <w:b/>
+                <w:sz w:val="28"/>
+              </w:rPr>
+              <w:t xml:space="preserve">, </w:t>
+            </w:r>
+            <w:proofErr w:type="spellStart"/>
+            <w:r>
+              <w:rPr>
+                <w:b/>
+                <w:sz w:val="28"/>
+              </w:rPr>
+              <w:t>руб</w:t>
+            </w:r>
+            <w:proofErr w:type="spellEnd"/>
+            <w:r>
+              <w:rPr>
+                <w:b/>
+                <w:sz w:val="28"/>
+                <w:lang w:val="en-US"/>
+              </w:rPr>
+              <w:t>/</w:t>
+            </w:r>
+            <w:r>
+              <w:rPr>
+                <w:b/>
+                <w:sz w:val="28"/>
+              </w:rPr>
+              <w:t>месяц</w:t>
+            </w:r>
+          </w:p>
+        </w:tc>
+      </w:tr>
+      <w:tr>
+        <w:tc>
+          <w:tcPr>
+            <w:tcW w:w="4815" w:type="dxa"/>
+          </w:tcPr>
+          <w:p>
+            <w:pPr>
+              <w:widowControl w:val="0"/>
+              <w:autoSpaceDE w:val="0"/>
+              <w:autoSpaceDN w:val="0"/>
+              <w:adjustRightInd w:val="0"/>
+              <w:spacing w:line="360" w:lineRule="auto"/>
+              <w:jc w:val="center"/>
+              <w:rPr>
+                <w:sz w:val="28"/>
+              </w:rPr>
+            </w:pPr>
+            <w:r>
+              <w:rPr>
+                <w:sz w:val="28"/>
+              </w:rPr>
+              <w:t>АРМ «Диспетчер»</w:t>
+            </w:r>
+          </w:p>
+        </w:tc>
+        <w:tc>
+          <w:tcPr>
+            <w:tcW w:w="4816" w:type="dxa"/>
+          </w:tcPr>
+          <w:p>
+            <w:pPr>
+              <w:widowControl w:val="0"/>
+              <w:autoSpaceDE w:val="0"/>
+              <w:autoSpaceDN w:val="0"/>
+              <w:adjustRightInd w:val="0"/>
+              <w:spacing w:line="360" w:lineRule="auto"/>
+              <w:jc w:val="center"/>
+              <w:rPr>
+                <w:sz w:val="28"/>
+              </w:rPr>
+            </w:pPr>
+            <w:r>
+              <w:rPr>
+                <w:sz w:val="28"/>
+              </w:rPr>
+              <w:t>0 (входит в базовый функционал)</w:t>
+            </w:r>
+          </w:p>
+        </w:tc>
+      </w:tr>
+      <w:tr>
+        <w:tc>
+          <w:tcPr>
+            <w:tcW w:w="4815" w:type="dxa"/>
+          </w:tcPr>
+          <w:p>
+            <w:pPr>
+              <w:widowControl w:val="0"/>
+              <w:autoSpaceDE w:val="0"/>
+              <w:autoSpaceDN w:val="0"/>
+              <w:adjustRightInd w:val="0"/>
+              <w:spacing w:line="360" w:lineRule="auto"/>
+              <w:jc w:val="center"/>
+              <w:rPr>
+                <w:sz w:val="28"/>
+              </w:rPr>
+            </w:pPr>
+            <w:r>
+              <w:rPr>
+                <w:sz w:val="28"/>
+              </w:rPr>
+              <w:t>Программа «Электронное табло»</w:t>
+            </w:r>
+          </w:p>
+        </w:tc>
+        <w:tc>
+          <w:tcPr>
+            <w:tcW w:w="4816" w:type="dxa"/>
+          </w:tcPr>
+          <w:p>
+            <w:pPr>
+              <w:widowControl w:val="0"/>
+              <w:autoSpaceDE w:val="0"/>
+              <w:autoSpaceDN w:val="0"/>
+              <w:adjustRightInd w:val="0"/>
+              <w:spacing w:line="360" w:lineRule="auto"/>
+              <w:jc w:val="center"/>
+              <w:rPr>
+                <w:sz w:val="28"/>
+              </w:rPr>
+            </w:pPr>
+            <w:r>
+              <w:rPr>
+                <w:sz w:val="28"/>
+              </w:rPr>
+              <w:t>1000</w:t>
+            </w:r>
+          </w:p>
+        </w:tc>
+      </w:tr>
+      <w:tr>
+        <w:tc>
+          <w:tcPr>
+            <w:tcW w:w="4815" w:type="dxa"/>
+          </w:tcPr>
+          <w:p>
+            <w:pPr>
+              <w:widowControl w:val="0"/>
+              <w:autoSpaceDE w:val="0"/>
+              <w:autoSpaceDN w:val="0"/>
+              <w:adjustRightInd w:val="0"/>
+              <w:spacing w:line="360" w:lineRule="auto"/>
+              <w:jc w:val="center"/>
+              <w:rPr>
+                <w:sz w:val="28"/>
+              </w:rPr>
+            </w:pPr>
+            <w:r>
+              <w:rPr>
+                <w:sz w:val="28"/>
+              </w:rPr>
+              <w:t>Комплекс «АВ-терминал» для терминалов самообслуживания</w:t>
+            </w:r>
+          </w:p>
+        </w:tc>
+        <w:tc>
+          <w:tcPr>
+            <w:tcW w:w="4816" w:type="dxa"/>
+          </w:tcPr>
+          <w:p>
+            <w:pPr>
+              <w:widowControl w:val="0"/>
+              <w:autoSpaceDE w:val="0"/>
+              <w:autoSpaceDN w:val="0"/>
+              <w:adjustRightInd w:val="0"/>
+              <w:spacing w:line="360" w:lineRule="auto"/>
+              <w:jc w:val="center"/>
+              <w:rPr>
+                <w:sz w:val="28"/>
+              </w:rPr>
+            </w:pPr>
+            <w:r>
+              <w:rPr>
+                <w:sz w:val="28"/>
+              </w:rPr>
+              <w:t>25 000 (за одну лицензию)</w:t>
+            </w:r>
+          </w:p>
+        </w:tc>
+      </w:tr>
+    </w:tbl>
+    <w:p>
+      <w:pPr>
+        <w:widowControl w:val="0"/>
+        <w:autoSpaceDE w:val="0"/>
+        <w:autoSpaceDN w:val="0"/>
+        <w:adjustRightInd w:val="0"/>
+        <w:spacing w:line="360" w:lineRule="auto"/>
+        <w:jc w:val="both"/>
+        <w:rPr>
+          <w:sz w:val="28"/>
+        </w:rPr>
+      </w:pPr>
     </w:p>
     <w:p>
       <w:pPr>
@@ -4986,7 +5488,7 @@
         <w:rPr>
           <w:sz w:val="28"/>
         </w:rPr>
-        <w:t>сквозное тестирование</w:t>
+        <w:t>эксплуатационное тестирование</w:t>
       </w:r>
       <w:r>
         <w:rPr>
@@ -5016,7 +5518,7 @@
         <w:rPr>
           <w:sz w:val="28"/>
         </w:rPr>
-        <w:t>эксплуатационное тестирование</w:t>
+        <w:t>передача и запуск системы</w:t>
       </w:r>
       <w:r>
         <w:rPr>
@@ -5046,46 +5548,84 @@
         <w:rPr>
           <w:sz w:val="28"/>
         </w:rPr>
-        <w:t>передача и запуск системы</w:t>
-      </w:r>
-      <w:r>
-        <w:rPr>
-          <w:sz w:val="28"/>
-          <w:lang w:val="en-US"/>
-        </w:rPr>
-        <w:t>;</w:t>
-      </w:r>
-    </w:p>
-    <w:p>
-      <w:pPr>
-        <w:pStyle w:val="ab"/>
-        <w:widowControl w:val="0"/>
-        <w:numPr>
-          <w:ilvl w:val="0"/>
-          <w:numId w:val="18"/>
-        </w:numPr>
-        <w:autoSpaceDE w:val="0"/>
-        <w:autoSpaceDN w:val="0"/>
-        <w:adjustRightInd w:val="0"/>
-        <w:spacing w:line="360" w:lineRule="auto"/>
-        <w:rPr>
-          <w:sz w:val="28"/>
-        </w:rPr>
-      </w:pPr>
-      <w:r>
-        <w:rPr>
-          <w:sz w:val="28"/>
-        </w:rPr>
+        <w:lastRenderedPageBreak/>
         <w:t xml:space="preserve">поддержка </w:t>
       </w:r>
       <w:r>
         <w:rPr>
           <w:sz w:val="28"/>
         </w:rPr>
-        <w:t>и работы по актуализации</w:t>
-      </w:r>
-      <w:bookmarkStart w:id="2" w:name="_GoBack"/>
-      <w:bookmarkEnd w:id="2"/>
+        <w:t xml:space="preserve">и работы по актуализации </w:t>
+      </w:r>
+      <w:r>
+        <w:rPr>
+          <w:sz w:val="28"/>
+        </w:rPr>
+        <w:t>системы.</w:t>
+      </w:r>
+    </w:p>
+    <w:p>
+      <w:pPr>
+        <w:widowControl w:val="0"/>
+        <w:autoSpaceDE w:val="0"/>
+        <w:autoSpaceDN w:val="0"/>
+        <w:adjustRightInd w:val="0"/>
+        <w:spacing w:line="360" w:lineRule="auto"/>
+        <w:rPr>
+          <w:sz w:val="28"/>
+        </w:rPr>
+      </w:pPr>
+    </w:p>
+    <w:p>
+      <w:pPr>
+        <w:widowControl w:val="0"/>
+        <w:autoSpaceDE w:val="0"/>
+        <w:autoSpaceDN w:val="0"/>
+        <w:adjustRightInd w:val="0"/>
+        <w:spacing w:line="360" w:lineRule="auto"/>
+        <w:jc w:val="center"/>
+        <w:rPr>
+          <w:sz w:val="28"/>
+        </w:rPr>
+      </w:pPr>
+      <w:r>
+        <w:rPr>
+          <w:sz w:val="28"/>
+        </w:rPr>
+        <w:t xml:space="preserve">8. ПОРЯДОК КОНТРОЛЯ И ПРИЁМКИ </w:t>
+      </w:r>
+    </w:p>
+    <w:p>
+      <w:pPr>
+        <w:widowControl w:val="0"/>
+        <w:autoSpaceDE w:val="0"/>
+        <w:autoSpaceDN w:val="0"/>
+        <w:adjustRightInd w:val="0"/>
+        <w:spacing w:line="360" w:lineRule="auto"/>
+        <w:jc w:val="both"/>
+        <w:rPr>
+          <w:sz w:val="28"/>
+        </w:rPr>
+      </w:pPr>
+      <w:r>
+        <w:rPr>
+          <w:sz w:val="28"/>
+        </w:rPr>
+        <w:tab/>
+      </w:r>
+      <w:r>
+        <w:rPr>
+          <w:sz w:val="28"/>
+        </w:rPr>
+        <w:t xml:space="preserve">Приемка результатов осуществляется на средствах </w:t>
+      </w:r>
+      <w:proofErr w:type="gramStart"/>
+      <w:r>
+        <w:rPr>
+          <w:sz w:val="28"/>
+        </w:rPr>
+        <w:t xml:space="preserve">вычислительной </w:t>
+      </w:r>
       <w:r>
         <w:rPr>
           <w:sz w:val="28"/>
@@ -5096,38 +5636,64 @@
         <w:rPr>
           <w:sz w:val="28"/>
         </w:rPr>
-        <w:t>системы.</w:t>
-      </w:r>
-    </w:p>
-    <w:p>
-      <w:pPr>
-        <w:widowControl w:val="0"/>
-        <w:autoSpaceDE w:val="0"/>
-        <w:autoSpaceDN w:val="0"/>
-        <w:adjustRightInd w:val="0"/>
-        <w:spacing w:line="360" w:lineRule="auto"/>
-        <w:rPr>
-          <w:sz w:val="28"/>
-        </w:rPr>
-      </w:pPr>
-    </w:p>
-    <w:p>
-      <w:pPr>
-        <w:widowControl w:val="0"/>
-        <w:autoSpaceDE w:val="0"/>
-        <w:autoSpaceDN w:val="0"/>
-        <w:adjustRightInd w:val="0"/>
-        <w:spacing w:line="360" w:lineRule="auto"/>
-        <w:jc w:val="center"/>
-        <w:rPr>
-          <w:sz w:val="28"/>
-        </w:rPr>
-      </w:pPr>
-      <w:r>
-        <w:rPr>
-          <w:sz w:val="28"/>
-        </w:rPr>
-        <w:t xml:space="preserve">8. ПОРЯДОК КОНТРОЛЯ И ПРИЁМКИ </w:t>
+        <w:t>техники</w:t>
+      </w:r>
+      <w:proofErr w:type="gramEnd"/>
+      <w:r>
+        <w:rPr>
+          <w:sz w:val="28"/>
+        </w:rPr>
+        <w:t xml:space="preserve"> Заказчика в объеме, определяемом программой и методикой </w:t>
+      </w:r>
+      <w:r>
+        <w:rPr>
+          <w:sz w:val="28"/>
+        </w:rPr>
+        <w:t xml:space="preserve"> </w:t>
+      </w:r>
+      <w:r>
+        <w:rPr>
+          <w:sz w:val="28"/>
+        </w:rPr>
+        <w:t xml:space="preserve">испытаний, и в сроки, определенные ведомостью исполнения (календарным </w:t>
+      </w:r>
+      <w:r>
+        <w:rPr>
+          <w:sz w:val="28"/>
+        </w:rPr>
+        <w:t xml:space="preserve"> </w:t>
+      </w:r>
+      <w:r>
+        <w:rPr>
+          <w:sz w:val="28"/>
+        </w:rPr>
+        <w:t xml:space="preserve">планом) работ к соответствующему договору. Результаты приемки </w:t>
+      </w:r>
+      <w:proofErr w:type="gramStart"/>
+      <w:r>
+        <w:rPr>
+          <w:sz w:val="28"/>
+        </w:rPr>
+        <w:t xml:space="preserve">должны </w:t>
+      </w:r>
+      <w:r>
+        <w:rPr>
+          <w:sz w:val="28"/>
+        </w:rPr>
+        <w:t xml:space="preserve"> </w:t>
+      </w:r>
+      <w:r>
+        <w:rPr>
+          <w:sz w:val="28"/>
+        </w:rPr>
+        <w:t>быть</w:t>
+      </w:r>
+      <w:proofErr w:type="gramEnd"/>
+      <w:r>
+        <w:rPr>
+          <w:sz w:val="28"/>
+        </w:rPr>
+        <w:t xml:space="preserve"> отражены в техническом акте.</w:t>
       </w:r>
     </w:p>
     <w:p>
@@ -5142,6 +5708,740 @@
           <w:sz w:val="28"/>
         </w:rPr>
       </w:pPr>
+    </w:p>
+    <w:p>
+      <w:pPr>
+        <w:widowControl w:val="0"/>
+        <w:autoSpaceDE w:val="0"/>
+        <w:autoSpaceDN w:val="0"/>
+        <w:adjustRightInd w:val="0"/>
+        <w:spacing w:line="360" w:lineRule="auto"/>
+        <w:jc w:val="both"/>
+        <w:rPr>
+          <w:sz w:val="28"/>
+        </w:rPr>
+      </w:pPr>
+    </w:p>
+    <w:tbl>
+      <w:tblPr>
+        <w:tblStyle w:val="ac"/>
+        <w:tblW w:w="0" w:type="auto"/>
+        <w:tblLook w:val="04A0" w:firstRow="1" w:lastRow="0" w:firstColumn="1" w:lastColumn="0" w:noHBand="0" w:noVBand="1"/>
+      </w:tblPr>
+      <w:tblGrid>
+        <w:gridCol w:w="2407"/>
+        <w:gridCol w:w="2408"/>
+        <w:gridCol w:w="2408"/>
+        <w:gridCol w:w="2408"/>
+      </w:tblGrid>
+      <w:tr>
+        <w:tc>
+          <w:tcPr>
+            <w:tcW w:w="2407" w:type="dxa"/>
+          </w:tcPr>
+          <w:p>
+            <w:pPr>
+              <w:widowControl w:val="0"/>
+              <w:autoSpaceDE w:val="0"/>
+              <w:autoSpaceDN w:val="0"/>
+              <w:adjustRightInd w:val="0"/>
+              <w:jc w:val="center"/>
+              <w:rPr>
+                <w:b/>
+              </w:rPr>
+            </w:pPr>
+            <w:r>
+              <w:rPr>
+                <w:b/>
+              </w:rPr>
+              <w:t>Стадия</w:t>
+            </w:r>
+          </w:p>
+        </w:tc>
+        <w:tc>
+          <w:tcPr>
+            <w:tcW w:w="2408" w:type="dxa"/>
+          </w:tcPr>
+          <w:p>
+            <w:pPr>
+              <w:widowControl w:val="0"/>
+              <w:autoSpaceDE w:val="0"/>
+              <w:autoSpaceDN w:val="0"/>
+              <w:adjustRightInd w:val="0"/>
+              <w:jc w:val="center"/>
+              <w:rPr>
+                <w:b/>
+              </w:rPr>
+            </w:pPr>
+            <w:r>
+              <w:rPr>
+                <w:b/>
+              </w:rPr>
+              <w:t>Дата начала</w:t>
+            </w:r>
+          </w:p>
+        </w:tc>
+        <w:tc>
+          <w:tcPr>
+            <w:tcW w:w="2408" w:type="dxa"/>
+          </w:tcPr>
+          <w:p>
+            <w:pPr>
+              <w:widowControl w:val="0"/>
+              <w:autoSpaceDE w:val="0"/>
+              <w:autoSpaceDN w:val="0"/>
+              <w:adjustRightInd w:val="0"/>
+              <w:jc w:val="center"/>
+              <w:rPr>
+                <w:b/>
+              </w:rPr>
+            </w:pPr>
+            <w:r>
+              <w:rPr>
+                <w:b/>
+              </w:rPr>
+              <w:t>Дата окончания</w:t>
+            </w:r>
+          </w:p>
+        </w:tc>
+        <w:tc>
+          <w:tcPr>
+            <w:tcW w:w="2408" w:type="dxa"/>
+          </w:tcPr>
+          <w:p>
+            <w:pPr>
+              <w:widowControl w:val="0"/>
+              <w:autoSpaceDE w:val="0"/>
+              <w:autoSpaceDN w:val="0"/>
+              <w:adjustRightInd w:val="0"/>
+              <w:jc w:val="center"/>
+              <w:rPr>
+                <w:b/>
+              </w:rPr>
+            </w:pPr>
+            <w:r>
+              <w:rPr>
+                <w:b/>
+              </w:rPr>
+              <w:t>Результат</w:t>
+            </w:r>
+          </w:p>
+        </w:tc>
+      </w:tr>
+      <w:tr>
+        <w:tc>
+          <w:tcPr>
+            <w:tcW w:w="2407" w:type="dxa"/>
+          </w:tcPr>
+          <w:p>
+            <w:pPr>
+              <w:widowControl w:val="0"/>
+              <w:autoSpaceDE w:val="0"/>
+              <w:autoSpaceDN w:val="0"/>
+              <w:adjustRightInd w:val="0"/>
+              <w:jc w:val="center"/>
+            </w:pPr>
+            <w:r>
+              <w:t>сбор требований</w:t>
+            </w:r>
+          </w:p>
+        </w:tc>
+        <w:tc>
+          <w:tcPr>
+            <w:tcW w:w="2408" w:type="dxa"/>
+          </w:tcPr>
+          <w:p>
+            <w:pPr>
+              <w:widowControl w:val="0"/>
+              <w:autoSpaceDE w:val="0"/>
+              <w:autoSpaceDN w:val="0"/>
+              <w:adjustRightInd w:val="0"/>
+              <w:jc w:val="center"/>
+            </w:pPr>
+            <w:r>
+              <w:t>23.02.2023</w:t>
+            </w:r>
+          </w:p>
+        </w:tc>
+        <w:tc>
+          <w:tcPr>
+            <w:tcW w:w="2408" w:type="dxa"/>
+          </w:tcPr>
+          <w:p>
+            <w:pPr>
+              <w:widowControl w:val="0"/>
+              <w:autoSpaceDE w:val="0"/>
+              <w:autoSpaceDN w:val="0"/>
+              <w:adjustRightInd w:val="0"/>
+              <w:jc w:val="center"/>
+            </w:pPr>
+            <w:r>
+              <w:t>01.03.2023</w:t>
+            </w:r>
+          </w:p>
+        </w:tc>
+        <w:tc>
+          <w:tcPr>
+            <w:tcW w:w="2408" w:type="dxa"/>
+          </w:tcPr>
+          <w:p>
+            <w:pPr>
+              <w:widowControl w:val="0"/>
+              <w:autoSpaceDE w:val="0"/>
+              <w:autoSpaceDN w:val="0"/>
+              <w:adjustRightInd w:val="0"/>
+              <w:jc w:val="center"/>
+            </w:pPr>
+            <w:r>
+              <w:t xml:space="preserve">готовое ТЗ, одобренное экспертом со стороны заказчика </w:t>
+            </w:r>
+          </w:p>
+        </w:tc>
+      </w:tr>
+      <w:tr>
+        <w:tc>
+          <w:tcPr>
+            <w:tcW w:w="2407" w:type="dxa"/>
+          </w:tcPr>
+          <w:p>
+            <w:pPr>
+              <w:widowControl w:val="0"/>
+              <w:autoSpaceDE w:val="0"/>
+              <w:autoSpaceDN w:val="0"/>
+              <w:adjustRightInd w:val="0"/>
+              <w:jc w:val="center"/>
+            </w:pPr>
+            <w:r>
+              <w:t>разработка архитектуры приложения и БД</w:t>
+            </w:r>
+          </w:p>
+        </w:tc>
+        <w:tc>
+          <w:tcPr>
+            <w:tcW w:w="2408" w:type="dxa"/>
+          </w:tcPr>
+          <w:p>
+            <w:pPr>
+              <w:widowControl w:val="0"/>
+              <w:autoSpaceDE w:val="0"/>
+              <w:autoSpaceDN w:val="0"/>
+              <w:adjustRightInd w:val="0"/>
+              <w:jc w:val="center"/>
+            </w:pPr>
+            <w:r>
+              <w:t>02.03.2023</w:t>
+            </w:r>
+          </w:p>
+        </w:tc>
+        <w:tc>
+          <w:tcPr>
+            <w:tcW w:w="2408" w:type="dxa"/>
+          </w:tcPr>
+          <w:p>
+            <w:pPr>
+              <w:widowControl w:val="0"/>
+              <w:autoSpaceDE w:val="0"/>
+              <w:autoSpaceDN w:val="0"/>
+              <w:adjustRightInd w:val="0"/>
+              <w:jc w:val="center"/>
+            </w:pPr>
+            <w:r>
+              <w:t>10.03.2023</w:t>
+            </w:r>
+          </w:p>
+        </w:tc>
+        <w:tc>
+          <w:tcPr>
+            <w:tcW w:w="2408" w:type="dxa"/>
+          </w:tcPr>
+          <w:p>
+            <w:pPr>
+              <w:widowControl w:val="0"/>
+              <w:autoSpaceDE w:val="0"/>
+              <w:autoSpaceDN w:val="0"/>
+              <w:adjustRightInd w:val="0"/>
+              <w:jc w:val="center"/>
+            </w:pPr>
+            <w:r>
+              <w:t xml:space="preserve">готовое техническое описание </w:t>
+            </w:r>
+            <w:r>
+              <w:rPr>
+                <w:lang w:val="en-US"/>
+              </w:rPr>
+              <w:t>UML</w:t>
+            </w:r>
+            <w:r>
+              <w:t>: диаграммы последовательности, диаграммы классов, диаграммы активности</w:t>
+            </w:r>
+          </w:p>
+        </w:tc>
+      </w:tr>
+      <w:tr>
+        <w:tc>
+          <w:tcPr>
+            <w:tcW w:w="2407" w:type="dxa"/>
+          </w:tcPr>
+          <w:p>
+            <w:pPr>
+              <w:widowControl w:val="0"/>
+              <w:autoSpaceDE w:val="0"/>
+              <w:autoSpaceDN w:val="0"/>
+              <w:adjustRightInd w:val="0"/>
+              <w:jc w:val="center"/>
+            </w:pPr>
+            <w:r>
+              <w:t>написание кода приложения</w:t>
+            </w:r>
+          </w:p>
+        </w:tc>
+        <w:tc>
+          <w:tcPr>
+            <w:tcW w:w="2408" w:type="dxa"/>
+          </w:tcPr>
+          <w:p>
+            <w:pPr>
+              <w:widowControl w:val="0"/>
+              <w:autoSpaceDE w:val="0"/>
+              <w:autoSpaceDN w:val="0"/>
+              <w:adjustRightInd w:val="0"/>
+              <w:jc w:val="center"/>
+            </w:pPr>
+            <w:r>
+              <w:t>11.03.2023</w:t>
+            </w:r>
+          </w:p>
+        </w:tc>
+        <w:tc>
+          <w:tcPr>
+            <w:tcW w:w="2408" w:type="dxa"/>
+          </w:tcPr>
+          <w:p>
+            <w:pPr>
+              <w:widowControl w:val="0"/>
+              <w:autoSpaceDE w:val="0"/>
+              <w:autoSpaceDN w:val="0"/>
+              <w:adjustRightInd w:val="0"/>
+              <w:jc w:val="center"/>
+            </w:pPr>
+            <w:r>
+              <w:t>25.03.2023</w:t>
+            </w:r>
+          </w:p>
+        </w:tc>
+        <w:tc>
+          <w:tcPr>
+            <w:tcW w:w="2408" w:type="dxa"/>
+          </w:tcPr>
+          <w:p>
+            <w:pPr>
+              <w:widowControl w:val="0"/>
+              <w:autoSpaceDE w:val="0"/>
+              <w:autoSpaceDN w:val="0"/>
+              <w:adjustRightInd w:val="0"/>
+              <w:jc w:val="center"/>
+            </w:pPr>
+            <w:r>
+              <w:t>готовый код приложения с покрытием тестами на 80%</w:t>
+            </w:r>
+          </w:p>
+        </w:tc>
+      </w:tr>
+      <w:tr>
+        <w:tc>
+          <w:tcPr>
+            <w:tcW w:w="2407" w:type="dxa"/>
+          </w:tcPr>
+          <w:p>
+            <w:pPr>
+              <w:widowControl w:val="0"/>
+              <w:autoSpaceDE w:val="0"/>
+              <w:autoSpaceDN w:val="0"/>
+              <w:adjustRightInd w:val="0"/>
+              <w:jc w:val="center"/>
+            </w:pPr>
+            <w:r>
+              <w:t>испытание и тестирование системы</w:t>
+            </w:r>
+          </w:p>
+        </w:tc>
+        <w:tc>
+          <w:tcPr>
+            <w:tcW w:w="2408" w:type="dxa"/>
+          </w:tcPr>
+          <w:p>
+            <w:pPr>
+              <w:widowControl w:val="0"/>
+              <w:autoSpaceDE w:val="0"/>
+              <w:autoSpaceDN w:val="0"/>
+              <w:adjustRightInd w:val="0"/>
+              <w:jc w:val="center"/>
+              <w:rPr>
+                <w:lang w:val="en-US"/>
+              </w:rPr>
+            </w:pPr>
+            <w:r>
+              <w:rPr>
+                <w:lang w:val="en-US"/>
+              </w:rPr>
+              <w:t>26.03.2023</w:t>
+            </w:r>
+          </w:p>
+        </w:tc>
+        <w:tc>
+          <w:tcPr>
+            <w:tcW w:w="2408" w:type="dxa"/>
+          </w:tcPr>
+          <w:p>
+            <w:pPr>
+              <w:widowControl w:val="0"/>
+              <w:autoSpaceDE w:val="0"/>
+              <w:autoSpaceDN w:val="0"/>
+              <w:adjustRightInd w:val="0"/>
+              <w:jc w:val="center"/>
+              <w:rPr>
+                <w:lang w:val="en-US"/>
+              </w:rPr>
+            </w:pPr>
+            <w:r>
+              <w:rPr>
+                <w:lang w:val="en-US"/>
+              </w:rPr>
+              <w:t>10.04.2023</w:t>
+            </w:r>
+          </w:p>
+        </w:tc>
+        <w:tc>
+          <w:tcPr>
+            <w:tcW w:w="2408" w:type="dxa"/>
+          </w:tcPr>
+          <w:p>
+            <w:pPr>
+              <w:widowControl w:val="0"/>
+              <w:autoSpaceDE w:val="0"/>
+              <w:autoSpaceDN w:val="0"/>
+              <w:adjustRightInd w:val="0"/>
+              <w:jc w:val="center"/>
+            </w:pPr>
+            <w:r>
+              <w:t>заключение о пройденном тестировании; демонстрация заказчику прототипа</w:t>
+            </w:r>
+          </w:p>
+        </w:tc>
+      </w:tr>
+      <w:tr>
+        <w:tc>
+          <w:tcPr>
+            <w:tcW w:w="2407" w:type="dxa"/>
+          </w:tcPr>
+          <w:p>
+            <w:pPr>
+              <w:widowControl w:val="0"/>
+              <w:autoSpaceDE w:val="0"/>
+              <w:autoSpaceDN w:val="0"/>
+              <w:adjustRightInd w:val="0"/>
+              <w:jc w:val="center"/>
+            </w:pPr>
+            <w:r>
+              <w:t>написание технической документации</w:t>
+            </w:r>
+          </w:p>
+        </w:tc>
+        <w:tc>
+          <w:tcPr>
+            <w:tcW w:w="2408" w:type="dxa"/>
+          </w:tcPr>
+          <w:p>
+            <w:pPr>
+              <w:widowControl w:val="0"/>
+              <w:autoSpaceDE w:val="0"/>
+              <w:autoSpaceDN w:val="0"/>
+              <w:adjustRightInd w:val="0"/>
+              <w:jc w:val="center"/>
+            </w:pPr>
+            <w:r>
+              <w:t>11.04.2023</w:t>
+            </w:r>
+          </w:p>
+        </w:tc>
+        <w:tc>
+          <w:tcPr>
+            <w:tcW w:w="2408" w:type="dxa"/>
+          </w:tcPr>
+          <w:p>
+            <w:pPr>
+              <w:widowControl w:val="0"/>
+              <w:autoSpaceDE w:val="0"/>
+              <w:autoSpaceDN w:val="0"/>
+              <w:adjustRightInd w:val="0"/>
+              <w:jc w:val="center"/>
+            </w:pPr>
+            <w:r>
+              <w:t>15.04.2023</w:t>
+            </w:r>
+          </w:p>
+        </w:tc>
+        <w:tc>
+          <w:tcPr>
+            <w:tcW w:w="2408" w:type="dxa"/>
+          </w:tcPr>
+          <w:p>
+            <w:pPr>
+              <w:widowControl w:val="0"/>
+              <w:autoSpaceDE w:val="0"/>
+              <w:autoSpaceDN w:val="0"/>
+              <w:adjustRightInd w:val="0"/>
+              <w:jc w:val="center"/>
+            </w:pPr>
+            <w:r>
+              <w:t>написанная техническая документация</w:t>
+            </w:r>
+          </w:p>
+        </w:tc>
+      </w:tr>
+      <w:tr>
+        <w:tc>
+          <w:tcPr>
+            <w:tcW w:w="2407" w:type="dxa"/>
+          </w:tcPr>
+          <w:p>
+            <w:pPr>
+              <w:widowControl w:val="0"/>
+              <w:autoSpaceDE w:val="0"/>
+              <w:autoSpaceDN w:val="0"/>
+              <w:adjustRightInd w:val="0"/>
+              <w:jc w:val="center"/>
+            </w:pPr>
+            <w:r>
+              <w:t>эксплуатационное тестирование</w:t>
+            </w:r>
+          </w:p>
+        </w:tc>
+        <w:tc>
+          <w:tcPr>
+            <w:tcW w:w="2408" w:type="dxa"/>
+          </w:tcPr>
+          <w:p>
+            <w:pPr>
+              <w:widowControl w:val="0"/>
+              <w:autoSpaceDE w:val="0"/>
+              <w:autoSpaceDN w:val="0"/>
+              <w:adjustRightInd w:val="0"/>
+              <w:jc w:val="center"/>
+            </w:pPr>
+            <w:r>
+              <w:t>15.04.2023</w:t>
+            </w:r>
+          </w:p>
+        </w:tc>
+        <w:tc>
+          <w:tcPr>
+            <w:tcW w:w="2408" w:type="dxa"/>
+          </w:tcPr>
+          <w:p>
+            <w:pPr>
+              <w:widowControl w:val="0"/>
+              <w:autoSpaceDE w:val="0"/>
+              <w:autoSpaceDN w:val="0"/>
+              <w:adjustRightInd w:val="0"/>
+              <w:jc w:val="center"/>
+            </w:pPr>
+            <w:r>
+              <w:t>30.04.2023</w:t>
+            </w:r>
+          </w:p>
+        </w:tc>
+        <w:tc>
+          <w:tcPr>
+            <w:tcW w:w="2408" w:type="dxa"/>
+          </w:tcPr>
+          <w:p>
+            <w:pPr>
+              <w:widowControl w:val="0"/>
+              <w:autoSpaceDE w:val="0"/>
+              <w:autoSpaceDN w:val="0"/>
+              <w:adjustRightInd w:val="0"/>
+              <w:jc w:val="center"/>
+            </w:pPr>
+            <w:r>
+              <w:t>успешно пройденное эксплуатационное тестирование; сформированный отчёт об успешности эксплуатационного тестирование; одобрение заказчика на запуск системы</w:t>
+            </w:r>
+          </w:p>
+        </w:tc>
+      </w:tr>
+      <w:tr>
+        <w:tc>
+          <w:tcPr>
+            <w:tcW w:w="2407" w:type="dxa"/>
+          </w:tcPr>
+          <w:p>
+            <w:pPr>
+              <w:widowControl w:val="0"/>
+              <w:autoSpaceDE w:val="0"/>
+              <w:autoSpaceDN w:val="0"/>
+              <w:adjustRightInd w:val="0"/>
+              <w:jc w:val="center"/>
+            </w:pPr>
+            <w:r>
+              <w:lastRenderedPageBreak/>
+              <w:t>передача и запуск системы</w:t>
+            </w:r>
+          </w:p>
+        </w:tc>
+        <w:tc>
+          <w:tcPr>
+            <w:tcW w:w="2408" w:type="dxa"/>
+          </w:tcPr>
+          <w:p>
+            <w:pPr>
+              <w:widowControl w:val="0"/>
+              <w:autoSpaceDE w:val="0"/>
+              <w:autoSpaceDN w:val="0"/>
+              <w:adjustRightInd w:val="0"/>
+              <w:jc w:val="center"/>
+            </w:pPr>
+            <w:r>
+              <w:t>30.04.2023</w:t>
+            </w:r>
+          </w:p>
+        </w:tc>
+        <w:tc>
+          <w:tcPr>
+            <w:tcW w:w="2408" w:type="dxa"/>
+          </w:tcPr>
+          <w:p>
+            <w:pPr>
+              <w:widowControl w:val="0"/>
+              <w:autoSpaceDE w:val="0"/>
+              <w:autoSpaceDN w:val="0"/>
+              <w:adjustRightInd w:val="0"/>
+              <w:jc w:val="center"/>
+            </w:pPr>
+            <w:r>
+              <w:t>04.05.2023</w:t>
+            </w:r>
+          </w:p>
+        </w:tc>
+        <w:tc>
+          <w:tcPr>
+            <w:tcW w:w="2408" w:type="dxa"/>
+          </w:tcPr>
+          <w:p>
+            <w:pPr>
+              <w:widowControl w:val="0"/>
+              <w:autoSpaceDE w:val="0"/>
+              <w:autoSpaceDN w:val="0"/>
+              <w:adjustRightInd w:val="0"/>
+              <w:jc w:val="center"/>
+            </w:pPr>
+            <w:r>
+              <w:t>размещение системы на сервере заказчика; обученный персонал; передача всей технической документации</w:t>
+            </w:r>
+          </w:p>
+        </w:tc>
+      </w:tr>
+      <w:tr>
+        <w:tc>
+          <w:tcPr>
+            <w:tcW w:w="2407" w:type="dxa"/>
+          </w:tcPr>
+          <w:p>
+            <w:pPr>
+              <w:widowControl w:val="0"/>
+              <w:autoSpaceDE w:val="0"/>
+              <w:autoSpaceDN w:val="0"/>
+              <w:adjustRightInd w:val="0"/>
+              <w:jc w:val="center"/>
+            </w:pPr>
+            <w:r>
+              <w:t>поддержка и работы по актуализации системы</w:t>
+            </w:r>
+          </w:p>
+        </w:tc>
+        <w:tc>
+          <w:tcPr>
+            <w:tcW w:w="2408" w:type="dxa"/>
+          </w:tcPr>
+          <w:p>
+            <w:pPr>
+              <w:widowControl w:val="0"/>
+              <w:autoSpaceDE w:val="0"/>
+              <w:autoSpaceDN w:val="0"/>
+              <w:adjustRightInd w:val="0"/>
+              <w:jc w:val="center"/>
+            </w:pPr>
+            <w:r>
+              <w:t>05.05.2023</w:t>
+            </w:r>
+          </w:p>
+        </w:tc>
+        <w:tc>
+          <w:tcPr>
+            <w:tcW w:w="2408" w:type="dxa"/>
+          </w:tcPr>
+          <w:p>
+            <w:pPr>
+              <w:widowControl w:val="0"/>
+              <w:autoSpaceDE w:val="0"/>
+              <w:autoSpaceDN w:val="0"/>
+              <w:adjustRightInd w:val="0"/>
+              <w:jc w:val="center"/>
+            </w:pPr>
+            <w:r>
+              <w:t>-</w:t>
+            </w:r>
+          </w:p>
+        </w:tc>
+        <w:tc>
+          <w:tcPr>
+            <w:tcW w:w="2408" w:type="dxa"/>
+          </w:tcPr>
+          <w:p>
+            <w:pPr>
+              <w:widowControl w:val="0"/>
+              <w:autoSpaceDE w:val="0"/>
+              <w:autoSpaceDN w:val="0"/>
+              <w:adjustRightInd w:val="0"/>
+              <w:jc w:val="center"/>
+            </w:pPr>
+            <w:r>
+              <w:t>поддержка стабильной работы приложения</w:t>
+            </w:r>
+          </w:p>
+        </w:tc>
+      </w:tr>
+    </w:tbl>
+    <w:p>
+      <w:pPr>
+        <w:widowControl w:val="0"/>
+        <w:autoSpaceDE w:val="0"/>
+        <w:autoSpaceDN w:val="0"/>
+        <w:adjustRightInd w:val="0"/>
+        <w:spacing w:line="360" w:lineRule="auto"/>
+        <w:jc w:val="both"/>
+        <w:rPr>
+          <w:sz w:val="28"/>
+        </w:rPr>
+      </w:pPr>
+    </w:p>
+    <w:p>
+      <w:pPr>
+        <w:widowControl w:val="0"/>
+        <w:autoSpaceDE w:val="0"/>
+        <w:autoSpaceDN w:val="0"/>
+        <w:adjustRightInd w:val="0"/>
+        <w:spacing w:line="360" w:lineRule="auto"/>
+        <w:jc w:val="right"/>
+        <w:rPr>
+          <w:sz w:val="28"/>
+        </w:rPr>
+      </w:pPr>
+      <w:r>
+        <w:rPr>
+          <w:sz w:val="28"/>
+        </w:rPr>
+        <w:t>От Заказчика:</w:t>
+      </w:r>
       <w:r>
         <w:rPr>
           <w:sz w:val="28"/>
@@ -5152,97 +6452,14 @@
         <w:rPr>
           <w:sz w:val="28"/>
         </w:rPr>
-        <w:t xml:space="preserve">Приемка результатов осуществляется на средствах </w:t>
-      </w:r>
-      <w:proofErr w:type="gramStart"/>
-      <w:r>
-        <w:rPr>
-          <w:sz w:val="28"/>
-        </w:rPr>
-        <w:t xml:space="preserve">вычислительной </w:t>
-      </w:r>
-      <w:r>
-        <w:rPr>
-          <w:sz w:val="28"/>
-        </w:rPr>
-        <w:t xml:space="preserve"> </w:t>
-      </w:r>
-      <w:r>
-        <w:rPr>
-          <w:sz w:val="28"/>
-        </w:rPr>
-        <w:t>техники</w:t>
-      </w:r>
-      <w:proofErr w:type="gramEnd"/>
-      <w:r>
-        <w:rPr>
-          <w:sz w:val="28"/>
-        </w:rPr>
-        <w:t xml:space="preserve"> Заказчика в объеме, определяемом программой и методикой </w:t>
-      </w:r>
-      <w:r>
-        <w:rPr>
-          <w:sz w:val="28"/>
-        </w:rPr>
-        <w:t xml:space="preserve"> </w:t>
-      </w:r>
-      <w:r>
-        <w:rPr>
-          <w:sz w:val="28"/>
-        </w:rPr>
-        <w:t xml:space="preserve">испытаний, и в сроки, определенные ведомостью исполнения (календарным </w:t>
-      </w:r>
-      <w:r>
-        <w:rPr>
-          <w:sz w:val="28"/>
-        </w:rPr>
-        <w:t xml:space="preserve"> </w:t>
-      </w:r>
-      <w:r>
-        <w:rPr>
-          <w:sz w:val="28"/>
-        </w:rPr>
-        <w:t xml:space="preserve">планом) работ к соответствующему договору. Результаты приемки </w:t>
-      </w:r>
-      <w:proofErr w:type="gramStart"/>
-      <w:r>
-        <w:rPr>
-          <w:sz w:val="28"/>
-        </w:rPr>
-        <w:t xml:space="preserve">должны </w:t>
-      </w:r>
-      <w:r>
-        <w:rPr>
-          <w:sz w:val="28"/>
-        </w:rPr>
-        <w:t xml:space="preserve"> </w:t>
-      </w:r>
-      <w:r>
-        <w:rPr>
-          <w:sz w:val="28"/>
-        </w:rPr>
-        <w:t>быть</w:t>
-      </w:r>
-      <w:proofErr w:type="gramEnd"/>
-      <w:r>
-        <w:rPr>
-          <w:sz w:val="28"/>
-        </w:rPr>
-        <w:t xml:space="preserve"> отражены в техническом акте.</w:t>
-      </w:r>
-    </w:p>
-    <w:p>
-      <w:pPr>
-        <w:widowControl w:val="0"/>
-        <w:autoSpaceDE w:val="0"/>
-        <w:autoSpaceDN w:val="0"/>
-        <w:adjustRightInd w:val="0"/>
-        <w:spacing w:line="360" w:lineRule="auto"/>
-        <w:jc w:val="both"/>
-        <w:rPr>
-          <w:sz w:val="28"/>
-        </w:rPr>
-      </w:pPr>
+        <w:tab/>
+      </w:r>
+      <w:r>
+        <w:rPr>
+          <w:sz w:val="28"/>
+        </w:rPr>
+        <w:tab/>
+      </w:r>
     </w:p>
     <w:p>
       <w:pPr>
@@ -5256,30 +6473,6 @@
           <w:sz w:val="28"/>
         </w:rPr>
       </w:pPr>
-      <w:r>
-        <w:rPr>
-          <w:sz w:val="28"/>
-        </w:rPr>
-        <w:t>От Заказчика:</w:t>
-      </w:r>
-      <w:r>
-        <w:rPr>
-          <w:sz w:val="28"/>
-        </w:rPr>
-        <w:tab/>
-      </w:r>
-      <w:r>
-        <w:rPr>
-          <w:sz w:val="28"/>
-        </w:rPr>
-        <w:tab/>
-      </w:r>
-      <w:r>
-        <w:rPr>
-          <w:sz w:val="28"/>
-        </w:rPr>
-        <w:tab/>
-      </w:r>
     </w:p>
     <w:p>
       <w:pPr>
@@ -5292,23 +6485,10 @@
         <w:rPr>
           <w:sz w:val="28"/>
         </w:rPr>
-      </w:pPr>
-    </w:p>
-    <w:p>
-      <w:pPr>
-        <w:widowControl w:val="0"/>
-        <w:autoSpaceDE w:val="0"/>
-        <w:autoSpaceDN w:val="0"/>
-        <w:adjustRightInd w:val="0"/>
-        <w:spacing w:line="360" w:lineRule="auto"/>
-        <w:jc w:val="right"/>
-        <w:rPr>
-          <w:sz w:val="28"/>
-        </w:rPr>
         <w:sectPr>
-          <w:headerReference w:type="default" r:id="rId9"/>
-          <w:headerReference w:type="first" r:id="rId10"/>
-          <w:footerReference w:type="first" r:id="rId11"/>
+          <w:headerReference w:type="default" r:id="rId11"/>
+          <w:headerReference w:type="first" r:id="rId12"/>
+          <w:footerReference w:type="first" r:id="rId13"/>
           <w:pgSz w:w="11909" w:h="16834"/>
           <w:pgMar w:top="1134" w:right="567" w:bottom="1134" w:left="1701" w:header="720" w:footer="720" w:gutter="0"/>
           <w:cols w:space="720"/>
@@ -5426,8 +6606,8 @@
       </w:r>
     </w:p>
     <w:sectPr>
-      <w:headerReference w:type="first" r:id="rId12"/>
-      <w:footerReference w:type="first" r:id="rId13"/>
+      <w:headerReference w:type="first" r:id="rId14"/>
+      <w:footerReference w:type="first" r:id="rId15"/>
       <w:pgSz w:w="11909" w:h="16834"/>
       <w:pgMar w:top="1134" w:right="567" w:bottom="1134" w:left="1701" w:header="720" w:footer="720" w:gutter="0"/>
       <w:pgNumType w:start="1"/>
@@ -12197,7 +13377,7 @@
 </file>
 
 <file path=customXml/itemProps1.xml><?xml version="1.0" encoding="utf-8"?>
-<ds:datastoreItem xmlns:ds="http://schemas.openxmlformats.org/officeDocument/2006/customXml" ds:itemID="{AB77C020-8B5A-484D-91AE-E2B857837640}">
+<ds:datastoreItem xmlns:ds="http://schemas.openxmlformats.org/officeDocument/2006/customXml" ds:itemID="{4BB3B9F9-7136-4784-A7FF-7FF4B2ACB448}">
   <ds:schemaRefs>
     <ds:schemaRef ds:uri="http://schemas.openxmlformats.org/officeDocument/2006/bibliography"/>
   </ds:schemaRefs>

</xml_diff>